<commit_message>
save one speed for com port
</commit_message>
<xml_diff>
--- a/TesterTU/BY.ИШДЖ.00044-01. Руководство оператора.docx
+++ b/TesterTU/BY.ИШДЖ.00044-01. Руководство оператора.docx
@@ -4301,16 +4301,7 @@
           <w:color w:val="000000"/>
           <w:szCs w:val="28"/>
         </w:rPr>
-        <w:t>ПО «Оп</w:t>
-      </w:r>
-      <w:bookmarkStart w:id="28" w:name="_GoBack"/>
-      <w:bookmarkEnd w:id="28"/>
-      <w:r>
-        <w:rPr>
-          <w:color w:val="000000"/>
-          <w:szCs w:val="28"/>
-        </w:rPr>
-        <w:t>ератор»</w:t>
+        <w:t>ПО «Оператор»</w:t>
       </w:r>
       <w:r>
         <w:rPr>
@@ -4435,9 +4426,9 @@
           <w:szCs w:val="28"/>
         </w:rPr>
       </w:pPr>
-      <w:bookmarkStart w:id="29" w:name="_Toc312141563"/>
-      <w:bookmarkStart w:id="30" w:name="_Toc409007050"/>
-      <w:bookmarkStart w:id="31" w:name="_Toc409101080"/>
+      <w:bookmarkStart w:id="28" w:name="_Toc312141563"/>
+      <w:bookmarkStart w:id="29" w:name="_Toc409007050"/>
+      <w:bookmarkStart w:id="30" w:name="_Toc409101080"/>
       <w:bookmarkEnd w:id="5"/>
       <w:bookmarkEnd w:id="6"/>
       <w:bookmarkEnd w:id="7"/>
@@ -4458,7 +4449,7 @@
         </w:rPr>
         <w:t> </w:t>
       </w:r>
-      <w:bookmarkEnd w:id="29"/>
+      <w:bookmarkEnd w:id="28"/>
       <w:r>
         <w:rPr>
           <w:rFonts w:eastAsia="Times New Roman" w:cs="Times New Roman"/>
@@ -4467,246 +4458,248 @@
         </w:rPr>
         <w:t>Выполнение Программы</w:t>
       </w:r>
+      <w:bookmarkEnd w:id="29"/>
       <w:bookmarkEnd w:id="30"/>
+    </w:p>
+    <w:p>
+      <w:pPr>
+        <w:pStyle w:val="212"/>
+        <w:rPr>
+          <w:rFonts w:eastAsiaTheme="majorEastAsia"/>
+        </w:rPr>
+      </w:pPr>
+      <w:bookmarkStart w:id="31" w:name="_Toc409007051"/>
+      <w:bookmarkStart w:id="32" w:name="_Toc409101081"/>
+      <w:r>
+        <w:rPr>
+          <w:rFonts w:eastAsiaTheme="majorEastAsia"/>
+        </w:rPr>
+        <w:t>3</w:t>
+      </w:r>
+      <w:r>
+        <w:rPr>
+          <w:rFonts w:eastAsiaTheme="majorEastAsia"/>
+        </w:rPr>
+        <w:t>.1 </w:t>
+      </w:r>
       <w:bookmarkEnd w:id="31"/>
-    </w:p>
-    <w:p>
-      <w:pPr>
-        <w:pStyle w:val="212"/>
+      <w:r>
         <w:rPr>
           <w:rFonts w:eastAsiaTheme="majorEastAsia"/>
         </w:rPr>
-      </w:pPr>
-      <w:bookmarkStart w:id="32" w:name="_Toc409007051"/>
-      <w:bookmarkStart w:id="33" w:name="_Toc409101081"/>
-      <w:r>
-        <w:rPr>
-          <w:rFonts w:eastAsiaTheme="majorEastAsia"/>
-        </w:rPr>
-        <w:t>3</w:t>
-      </w:r>
-      <w:r>
-        <w:rPr>
-          <w:rFonts w:eastAsiaTheme="majorEastAsia"/>
-        </w:rPr>
-        <w:t>.1 </w:t>
+        <w:t>Интерфейс</w:t>
       </w:r>
       <w:bookmarkEnd w:id="32"/>
-      <w:r>
-        <w:rPr>
-          <w:rFonts w:eastAsiaTheme="majorEastAsia"/>
-        </w:rPr>
-        <w:t>Интерфейс</w:t>
-      </w:r>
+    </w:p>
+    <w:p>
+      <w:pPr>
+        <w:ind w:left="1134" w:right="397" w:firstLine="567"/>
+        <w:rPr>
+          <w:color w:val="000000"/>
+          <w:szCs w:val="28"/>
+        </w:rPr>
+      </w:pPr>
+      <w:r>
+        <w:rPr>
+          <w:color w:val="000000"/>
+          <w:szCs w:val="28"/>
+        </w:rPr>
+        <w:t>3.1.1 Окно ПО «Оператор» условно разделено на три области:</w:t>
+      </w:r>
+    </w:p>
+    <w:p>
+      <w:pPr>
+        <w:ind w:left="1134" w:right="397" w:firstLine="567"/>
+        <w:rPr>
+          <w:color w:val="000000"/>
+          <w:szCs w:val="28"/>
+        </w:rPr>
+      </w:pPr>
+      <w:r>
+        <w:rPr>
+          <w:color w:val="000000"/>
+          <w:szCs w:val="28"/>
+        </w:rPr>
+        <w:t>– основная область, содержащая диагностическую информацию безопасных блоков телеуправления (далее – ТУ8Б) и телесигнализации (далее – ТС16Б);</w:t>
+      </w:r>
+    </w:p>
+    <w:p>
+      <w:pPr>
+        <w:ind w:left="1134" w:right="397" w:firstLine="567"/>
+        <w:rPr>
+          <w:color w:val="000000"/>
+          <w:szCs w:val="28"/>
+        </w:rPr>
+      </w:pPr>
+      <w:r>
+        <w:rPr>
+          <w:color w:val="000000"/>
+          <w:szCs w:val="28"/>
+        </w:rPr>
+        <w:t>– панель ввода команд телеуправления;</w:t>
+      </w:r>
+    </w:p>
+    <w:p>
+      <w:pPr>
+        <w:ind w:left="1134" w:right="397" w:firstLine="567"/>
+        <w:rPr>
+          <w:color w:val="000000"/>
+          <w:szCs w:val="28"/>
+        </w:rPr>
+      </w:pPr>
+      <w:r>
+        <w:rPr>
+          <w:color w:val="000000"/>
+          <w:szCs w:val="28"/>
+        </w:rPr>
+        <w:t>– панель инструментов.</w:t>
+      </w:r>
+    </w:p>
+    <w:p>
+      <w:pPr>
+        <w:ind w:left="1134" w:right="397" w:firstLine="567"/>
+        <w:rPr>
+          <w:color w:val="000000"/>
+          <w:szCs w:val="28"/>
+        </w:rPr>
+      </w:pPr>
+      <w:r>
+        <w:rPr>
+          <w:szCs w:val="28"/>
+        </w:rPr>
+        <w:t>3.1.2 </w:t>
+      </w:r>
+      <w:r>
+        <w:rPr>
+          <w:color w:val="000000"/>
+          <w:szCs w:val="28"/>
+        </w:rPr>
+        <w:t xml:space="preserve">Основная область содержит </w:t>
+      </w:r>
+      <w:r>
+        <w:rPr>
+          <w:color w:val="000000"/>
+          <w:szCs w:val="28"/>
+        </w:rPr>
+        <w:t>два</w:t>
+      </w:r>
+      <w:r>
+        <w:rPr>
+          <w:color w:val="000000"/>
+          <w:szCs w:val="28"/>
+        </w:rPr>
+        <w:t xml:space="preserve"> различных вида отображения диагностической информации:</w:t>
+      </w:r>
+    </w:p>
+    <w:p>
+      <w:pPr>
+        <w:ind w:left="1134" w:right="397" w:firstLine="567"/>
+        <w:rPr>
+          <w:color w:val="000000"/>
+          <w:szCs w:val="28"/>
+        </w:rPr>
+      </w:pPr>
+      <w:r>
+        <w:rPr>
+          <w:color w:val="000000"/>
+          <w:szCs w:val="28"/>
+        </w:rPr>
+        <w:t>3.1.2.1 </w:t>
+      </w:r>
+      <w:r>
+        <w:rPr>
+          <w:color w:val="000000"/>
+          <w:szCs w:val="28"/>
+        </w:rPr>
+        <w:t>О</w:t>
+      </w:r>
+      <w:r>
+        <w:rPr>
+          <w:color w:val="000000"/>
+          <w:szCs w:val="28"/>
+        </w:rPr>
+        <w:t xml:space="preserve">тображение </w:t>
+      </w:r>
+      <w:r>
+        <w:rPr>
+          <w:color w:val="000000"/>
+          <w:szCs w:val="28"/>
+        </w:rPr>
+        <w:t xml:space="preserve">блоков </w:t>
+      </w:r>
+      <w:r>
+        <w:rPr>
+          <w:color w:val="000000"/>
+          <w:szCs w:val="28"/>
+        </w:rPr>
+        <w:t>ТС16Б</w:t>
+      </w:r>
+    </w:p>
+    <w:p>
+      <w:pPr>
+        <w:ind w:left="1134" w:right="397" w:firstLine="567"/>
+        <w:rPr>
+          <w:szCs w:val="28"/>
+        </w:rPr>
+      </w:pPr>
+      <w:r>
+        <w:rPr>
+          <w:color w:val="000000"/>
+          <w:szCs w:val="28"/>
+        </w:rPr>
+        <w:t xml:space="preserve">Каждый блок ТС16Б представлен в виде матрицы 3х16 (3 столбца и </w:t>
+      </w:r>
+      <w:r>
+        <w:rPr>
+          <w:color w:val="000000"/>
+          <w:szCs w:val="28"/>
+        </w:rPr>
+        <w:br/>
+      </w:r>
+      <w:r>
+        <w:rPr>
+          <w:szCs w:val="28"/>
+        </w:rPr>
+        <w:t xml:space="preserve">16 строк). Строки матрицы соответствуют выводу блока, а столбцы – соответствуют информации </w:t>
+      </w:r>
+      <w:r>
+        <w:rPr>
+          <w:szCs w:val="28"/>
+        </w:rPr>
+        <w:t>ПО «Ядро»</w:t>
+      </w:r>
+      <w:r>
+        <w:rPr>
+          <w:szCs w:val="28"/>
+        </w:rPr>
+        <w:t xml:space="preserve"> </w:t>
+      </w:r>
+      <w:r>
+        <w:rPr>
+          <w:szCs w:val="28"/>
+        </w:rPr>
+        <w:t xml:space="preserve">о соответствующем выводе блока. Слева, возле каждой строки матрицы, указан ее номер, соответствующий номеру вывода блока ТС16Б. </w:t>
+      </w:r>
+      <w:r>
+        <w:rPr>
+          <w:szCs w:val="28"/>
+        </w:rPr>
+        <w:t xml:space="preserve">Сверху, над столбцами, указано наименование канала </w:t>
+      </w:r>
+      <w:r>
+        <w:rPr>
+          <w:szCs w:val="28"/>
+        </w:rPr>
+        <w:t>Ядра</w:t>
+      </w:r>
+      <w:r>
+        <w:rPr>
+          <w:szCs w:val="28"/>
+        </w:rPr>
+        <w:t>.</w:t>
+      </w:r>
+      <w:bookmarkStart w:id="33" w:name="_GoBack"/>
       <w:bookmarkEnd w:id="33"/>
-    </w:p>
-    <w:p>
-      <w:pPr>
-        <w:ind w:left="1134" w:right="397" w:firstLine="567"/>
-        <w:rPr>
-          <w:color w:val="000000"/>
-          <w:szCs w:val="28"/>
-        </w:rPr>
-      </w:pPr>
-      <w:r>
-        <w:rPr>
-          <w:color w:val="000000"/>
-          <w:szCs w:val="28"/>
-        </w:rPr>
-        <w:t>3.1.1 Окно ПО «Оператор» условно разделено на три области:</w:t>
-      </w:r>
-    </w:p>
-    <w:p>
-      <w:pPr>
-        <w:ind w:left="1134" w:right="397" w:firstLine="567"/>
-        <w:rPr>
-          <w:color w:val="000000"/>
-          <w:szCs w:val="28"/>
-        </w:rPr>
-      </w:pPr>
-      <w:r>
-        <w:rPr>
-          <w:color w:val="000000"/>
-          <w:szCs w:val="28"/>
-        </w:rPr>
-        <w:t>– основная область, содержащая диагностическую информацию безопасных блоков телеуправления (далее – ТУ8Б) и телесигнализации (далее – ТС16Б);</w:t>
-      </w:r>
-    </w:p>
-    <w:p>
-      <w:pPr>
-        <w:ind w:left="1134" w:right="397" w:firstLine="567"/>
-        <w:rPr>
-          <w:color w:val="000000"/>
-          <w:szCs w:val="28"/>
-        </w:rPr>
-      </w:pPr>
-      <w:r>
-        <w:rPr>
-          <w:color w:val="000000"/>
-          <w:szCs w:val="28"/>
-        </w:rPr>
-        <w:t>– панель ввода команд телеуправления;</w:t>
-      </w:r>
-    </w:p>
-    <w:p>
-      <w:pPr>
-        <w:ind w:left="1134" w:right="397" w:firstLine="567"/>
-        <w:rPr>
-          <w:color w:val="000000"/>
-          <w:szCs w:val="28"/>
-        </w:rPr>
-      </w:pPr>
-      <w:r>
-        <w:rPr>
-          <w:color w:val="000000"/>
-          <w:szCs w:val="28"/>
-        </w:rPr>
-        <w:t>– панель инструментов.</w:t>
-      </w:r>
-    </w:p>
-    <w:p>
-      <w:pPr>
-        <w:ind w:left="1134" w:right="397" w:firstLine="567"/>
-        <w:rPr>
-          <w:color w:val="000000"/>
-          <w:szCs w:val="28"/>
-        </w:rPr>
-      </w:pPr>
-      <w:r>
-        <w:rPr>
-          <w:szCs w:val="28"/>
-        </w:rPr>
-        <w:t>3.1.2 </w:t>
-      </w:r>
-      <w:r>
-        <w:rPr>
-          <w:color w:val="000000"/>
-          <w:szCs w:val="28"/>
-        </w:rPr>
-        <w:t xml:space="preserve">Основная область содержит </w:t>
-      </w:r>
-      <w:r>
-        <w:rPr>
-          <w:color w:val="000000"/>
-          <w:szCs w:val="28"/>
-        </w:rPr>
-        <w:t>два</w:t>
-      </w:r>
-      <w:r>
-        <w:rPr>
-          <w:color w:val="000000"/>
-          <w:szCs w:val="28"/>
-        </w:rPr>
-        <w:t xml:space="preserve"> различных вида отображения диагностической информации:</w:t>
-      </w:r>
-    </w:p>
-    <w:p>
-      <w:pPr>
-        <w:ind w:left="1134" w:right="397" w:firstLine="567"/>
-        <w:rPr>
-          <w:color w:val="000000"/>
-          <w:szCs w:val="28"/>
-        </w:rPr>
-      </w:pPr>
-      <w:r>
-        <w:rPr>
-          <w:color w:val="000000"/>
-          <w:szCs w:val="28"/>
-        </w:rPr>
-        <w:t>3.1.2.1 </w:t>
-      </w:r>
-      <w:r>
-        <w:rPr>
-          <w:color w:val="000000"/>
-          <w:szCs w:val="28"/>
-        </w:rPr>
-        <w:t>О</w:t>
-      </w:r>
-      <w:r>
-        <w:rPr>
-          <w:color w:val="000000"/>
-          <w:szCs w:val="28"/>
-        </w:rPr>
-        <w:t xml:space="preserve">тображение </w:t>
-      </w:r>
-      <w:r>
-        <w:rPr>
-          <w:color w:val="000000"/>
-          <w:szCs w:val="28"/>
-        </w:rPr>
-        <w:t xml:space="preserve">блоков </w:t>
-      </w:r>
-      <w:r>
-        <w:rPr>
-          <w:color w:val="000000"/>
-          <w:szCs w:val="28"/>
-        </w:rPr>
-        <w:t>ТС16Б</w:t>
-      </w:r>
-    </w:p>
-    <w:p>
-      <w:pPr>
-        <w:ind w:left="1134" w:right="397" w:firstLine="567"/>
-        <w:rPr>
-          <w:szCs w:val="28"/>
-        </w:rPr>
-      </w:pPr>
-      <w:r>
-        <w:rPr>
-          <w:color w:val="000000"/>
-          <w:szCs w:val="28"/>
-        </w:rPr>
-        <w:t xml:space="preserve">Каждый блок ТС16Б представлен в виде матрицы 3х16 (3 столбца и </w:t>
-      </w:r>
-      <w:r>
-        <w:rPr>
-          <w:color w:val="000000"/>
-          <w:szCs w:val="28"/>
-        </w:rPr>
-        <w:br/>
-      </w:r>
-      <w:r>
-        <w:rPr>
-          <w:szCs w:val="28"/>
-        </w:rPr>
-        <w:t xml:space="preserve">16 строк). Строки матрицы соответствуют выводу блока, а столбцы – соответствуют информации </w:t>
-      </w:r>
-      <w:r>
-        <w:rPr>
-          <w:szCs w:val="28"/>
-        </w:rPr>
-        <w:t>ПО «Ядро»</w:t>
-      </w:r>
-      <w:r>
-        <w:rPr>
-          <w:szCs w:val="28"/>
-        </w:rPr>
-        <w:t xml:space="preserve"> </w:t>
-      </w:r>
-      <w:r>
-        <w:rPr>
-          <w:szCs w:val="28"/>
-        </w:rPr>
-        <w:t xml:space="preserve">о соответствующем выводе блока. Слева, возле каждой строки матрицы, указан ее номер, соответствующий номеру вывода блока ТС16Б. </w:t>
-      </w:r>
-      <w:r>
-        <w:rPr>
-          <w:szCs w:val="28"/>
-        </w:rPr>
-        <w:t xml:space="preserve">Сверху, над столбцами, указано наименование канала </w:t>
-      </w:r>
-      <w:r>
-        <w:rPr>
-          <w:szCs w:val="28"/>
-        </w:rPr>
-        <w:t>Ядра</w:t>
-      </w:r>
-      <w:r>
-        <w:rPr>
-          <w:szCs w:val="28"/>
-        </w:rPr>
-        <w:t>.</w:t>
-      </w:r>
     </w:p>
     <w:p>
       <w:pPr>
@@ -4861,7 +4854,7 @@
           <v:shape id="_x0000_i1027" type="#_x0000_t75" style="width:468pt;height:73.35pt" o:ole="">
             <v:imagedata r:id="rId11" o:title=""/>
           </v:shape>
-          <o:OLEObject Type="Embed" ProgID="Visio.Drawing.11" ShapeID="_x0000_i1027" DrawAspect="Content" ObjectID="_1709465782" r:id="rId12"/>
+          <o:OLEObject Type="Embed" ProgID="Visio.Drawing.11" ShapeID="_x0000_i1027" DrawAspect="Content" ObjectID="_1709468624" r:id="rId12"/>
         </w:object>
       </w:r>
     </w:p>
@@ -5148,7 +5141,7 @@
           <v:shape id="_x0000_i1028" type="#_x0000_t75" style="width:466.65pt;height:89pt" o:ole="">
             <v:imagedata r:id="rId13" o:title=""/>
           </v:shape>
-          <o:OLEObject Type="Embed" ProgID="Visio.Drawing.11" ShapeID="_x0000_i1028" DrawAspect="Content" ObjectID="_1709465783" r:id="rId14"/>
+          <o:OLEObject Type="Embed" ProgID="Visio.Drawing.11" ShapeID="_x0000_i1028" DrawAspect="Content" ObjectID="_1709468625" r:id="rId14"/>
         </w:object>
       </w:r>
     </w:p>
@@ -5792,7 +5785,7 @@
           </mc:Choice>
           <mc:Fallback>
             <w:pict>
-              <v:shapetype w14:anchorId="015E58A2" id="_x0000_t32" coordsize="21600,21600" o:spt="32" o:oned="t" path="m,l21600,21600e" filled="f">
+              <v:shapetype w14:anchorId="74415D5B" id="_x0000_t32" coordsize="21600,21600" o:spt="32" o:oned="t" path="m,l21600,21600e" filled="f">
                 <v:path arrowok="t" fillok="f" o:connecttype="none"/>
                 <o:lock v:ext="edit" shapetype="t"/>
               </v:shapetype>
@@ -5875,7 +5868,7 @@
           </mc:Choice>
           <mc:Fallback>
             <w:pict>
-              <v:shape w14:anchorId="6C47786F" id="Прямая со стрелкой 45" o:spid="_x0000_s1026" type="#_x0000_t32" style="position:absolute;margin-left:386.9pt;margin-top:3pt;width:6.05pt;height:38.9pt;flip:x y;z-index:251666432;visibility:visible;mso-wrap-style:square;mso-width-percent:0;mso-height-percent:0;mso-wrap-distance-left:9pt;mso-wrap-distance-top:0;mso-wrap-distance-right:9pt;mso-wrap-distance-bottom:0;mso-position-horizontal:absolute;mso-position-horizontal-relative:text;mso-position-vertical:absolute;mso-position-vertical-relative:text;mso-width-percent:0;mso-height-percent:0;mso-width-relative:margin;mso-height-relative:margin" o:gfxdata="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" strokecolor="black [3213]"/>
+              <v:shape w14:anchorId="647869EF" id="Прямая со стрелкой 45" o:spid="_x0000_s1026" type="#_x0000_t32" style="position:absolute;margin-left:386.9pt;margin-top:3pt;width:6.05pt;height:38.9pt;flip:x y;z-index:251666432;visibility:visible;mso-wrap-style:square;mso-width-percent:0;mso-height-percent:0;mso-wrap-distance-left:9pt;mso-wrap-distance-top:0;mso-wrap-distance-right:9pt;mso-wrap-distance-bottom:0;mso-position-horizontal:absolute;mso-position-horizontal-relative:text;mso-position-vertical:absolute;mso-position-vertical-relative:text;mso-width-percent:0;mso-height-percent:0;mso-width-relative:margin;mso-height-relative:margin" o:gfxdata="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" strokecolor="black [3213]"/>
             </w:pict>
           </mc:Fallback>
         </mc:AlternateContent>
@@ -6068,7 +6061,7 @@
           </mc:Choice>
           <mc:Fallback>
             <w:pict>
-              <v:shape w14:anchorId="40522361" id="Прямая со стрелкой 49" o:spid="_x0000_s1026" type="#_x0000_t32" style="position:absolute;margin-left:287.1pt;margin-top:282.7pt;width:11.65pt;height:48.65pt;z-index:251673600;visibility:visible;mso-wrap-style:square;mso-width-percent:0;mso-height-percent:0;mso-wrap-distance-left:9pt;mso-wrap-distance-top:0;mso-wrap-distance-right:9pt;mso-wrap-distance-bottom:0;mso-position-horizontal:absolute;mso-position-horizontal-relative:text;mso-position-vertical:absolute;mso-position-vertical-relative:text;mso-width-percent:0;mso-height-percent:0;mso-width-relative:margin;mso-height-relative:margin" o:gfxdata="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" strokecolor="black [3213]">
+              <v:shape w14:anchorId="0149D36A" id="Прямая со стрелкой 49" o:spid="_x0000_s1026" type="#_x0000_t32" style="position:absolute;margin-left:287.1pt;margin-top:282.7pt;width:11.65pt;height:48.65pt;z-index:251673600;visibility:visible;mso-wrap-style:square;mso-width-percent:0;mso-height-percent:0;mso-wrap-distance-left:9pt;mso-wrap-distance-top:0;mso-wrap-distance-right:9pt;mso-wrap-distance-bottom:0;mso-position-horizontal:absolute;mso-position-horizontal-relative:text;mso-position-vertical:absolute;mso-position-vertical-relative:text;mso-width-percent:0;mso-height-percent:0;mso-width-relative:margin;mso-height-relative:margin" o:gfxdata="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" strokecolor="black [3213]">
                 <v:stroke endarrow="classic"/>
               </v:shape>
             </w:pict>
@@ -6144,7 +6137,7 @@
           </mc:Choice>
           <mc:Fallback>
             <w:pict>
-              <v:shape w14:anchorId="7920FECF" id="Прямая со стрелкой 48" o:spid="_x0000_s1026" type="#_x0000_t32" style="position:absolute;margin-left:204.1pt;margin-top:282.85pt;width:12.05pt;height:48.65pt;z-index:251671552;visibility:visible;mso-wrap-style:square;mso-width-percent:0;mso-height-percent:0;mso-wrap-distance-left:9pt;mso-wrap-distance-top:0;mso-wrap-distance-right:9pt;mso-wrap-distance-bottom:0;mso-position-horizontal:absolute;mso-position-horizontal-relative:text;mso-position-vertical:absolute;mso-position-vertical-relative:text;mso-width-percent:0;mso-height-percent:0;mso-width-relative:margin;mso-height-relative:margin" o:gfxdata="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" strokecolor="black [3213]">
+              <v:shape w14:anchorId="477575FD" id="Прямая со стрелкой 48" o:spid="_x0000_s1026" type="#_x0000_t32" style="position:absolute;margin-left:204.1pt;margin-top:282.85pt;width:12.05pt;height:48.65pt;z-index:251671552;visibility:visible;mso-wrap-style:square;mso-width-percent:0;mso-height-percent:0;mso-wrap-distance-left:9pt;mso-wrap-distance-top:0;mso-wrap-distance-right:9pt;mso-wrap-distance-bottom:0;mso-position-horizontal:absolute;mso-position-horizontal-relative:text;mso-position-vertical:absolute;mso-position-vertical-relative:text;mso-width-percent:0;mso-height-percent:0;mso-width-relative:margin;mso-height-relative:margin" o:gfxdata="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" strokecolor="black [3213]">
                 <v:stroke endarrow="classic"/>
               </v:shape>
             </w:pict>
@@ -6220,7 +6213,7 @@
           </mc:Choice>
           <mc:Fallback>
             <w:pict>
-              <v:shape w14:anchorId="0791C249" id="Прямая со стрелкой 52" o:spid="_x0000_s1026" type="#_x0000_t32" style="position:absolute;margin-left:120.7pt;margin-top:283pt;width:11.65pt;height:48.65pt;z-index:251677696;visibility:visible;mso-wrap-style:square;mso-width-percent:0;mso-height-percent:0;mso-wrap-distance-left:9pt;mso-wrap-distance-top:0;mso-wrap-distance-right:9pt;mso-wrap-distance-bottom:0;mso-position-horizontal:absolute;mso-position-horizontal-relative:text;mso-position-vertical:absolute;mso-position-vertical-relative:text;mso-width-percent:0;mso-height-percent:0;mso-width-relative:margin;mso-height-relative:margin" o:gfxdata="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" strokecolor="black [3213]">
+              <v:shape w14:anchorId="3625965F" id="Прямая со стрелкой 52" o:spid="_x0000_s1026" type="#_x0000_t32" style="position:absolute;margin-left:120.7pt;margin-top:283pt;width:11.65pt;height:48.65pt;z-index:251677696;visibility:visible;mso-wrap-style:square;mso-width-percent:0;mso-height-percent:0;mso-wrap-distance-left:9pt;mso-wrap-distance-top:0;mso-wrap-distance-right:9pt;mso-wrap-distance-bottom:0;mso-position-horizontal:absolute;mso-position-horizontal-relative:text;mso-position-vertical:absolute;mso-position-vertical-relative:text;mso-width-percent:0;mso-height-percent:0;mso-width-relative:margin;mso-height-relative:margin" o:gfxdata="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" strokecolor="black [3213]">
                 <v:stroke endarrow="classic"/>
               </v:shape>
             </w:pict>
@@ -6296,7 +6289,7 @@
           </mc:Choice>
           <mc:Fallback>
             <w:pict>
-              <v:shape w14:anchorId="1DBE75DA" id="Прямая со стрелкой 35" o:spid="_x0000_s1026" type="#_x0000_t32" style="position:absolute;margin-left:387pt;margin-top:33.25pt;width:61.5pt;height:33.65pt;z-index:251662336;visibility:visible;mso-wrap-style:square;mso-width-percent:0;mso-height-percent:0;mso-wrap-distance-left:9pt;mso-wrap-distance-top:0;mso-wrap-distance-right:9pt;mso-wrap-distance-bottom:0;mso-position-horizontal:absolute;mso-position-horizontal-relative:text;mso-position-vertical:absolute;mso-position-vertical-relative:text;mso-width-percent:0;mso-height-percent:0;mso-width-relative:margin;mso-height-relative:margin" o:gfxdata="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" strokecolor="black [3213]">
+              <v:shape w14:anchorId="6BCD815A" id="Прямая со стрелкой 35" o:spid="_x0000_s1026" type="#_x0000_t32" style="position:absolute;margin-left:387pt;margin-top:33.25pt;width:61.5pt;height:33.65pt;z-index:251662336;visibility:visible;mso-wrap-style:square;mso-width-percent:0;mso-height-percent:0;mso-wrap-distance-left:9pt;mso-wrap-distance-top:0;mso-wrap-distance-right:9pt;mso-wrap-distance-bottom:0;mso-position-horizontal:absolute;mso-position-horizontal-relative:text;mso-position-vertical:absolute;mso-position-vertical-relative:text;mso-width-percent:0;mso-height-percent:0;mso-width-relative:margin;mso-height-relative:margin" o:gfxdata="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" strokecolor="black [3213]">
                 <v:stroke endarrow="classic"/>
               </v:shape>
             </w:pict>
@@ -6372,120 +6365,10 @@
           </mc:Choice>
           <mc:Fallback>
             <w:pict>
-              <v:shape w14:anchorId="2FFD86CF" id="Прямая со стрелкой 32" o:spid="_x0000_s1026" type="#_x0000_t32" style="position:absolute;margin-left:403.2pt;margin-top:31.5pt;width:42.15pt;height:32.85pt;z-index:251659264;visibility:visible;mso-wrap-style:square;mso-width-percent:0;mso-height-percent:0;mso-wrap-distance-left:9pt;mso-wrap-distance-top:0;mso-wrap-distance-right:9pt;mso-wrap-distance-bottom:0;mso-position-horizontal:absolute;mso-position-horizontal-relative:text;mso-position-vertical:absolute;mso-position-vertical-relative:text;mso-width-percent:0;mso-height-percent:0;mso-width-relative:margin;mso-height-relative:margin" o:gfxdata="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" strokecolor="black [3213]"/>
+              <v:shape w14:anchorId="48A35B38" id="Прямая со стрелкой 32" o:spid="_x0000_s1026" type="#_x0000_t32" style="position:absolute;margin-left:403.2pt;margin-top:31.5pt;width:42.15pt;height:32.85pt;z-index:251659264;visibility:visible;mso-wrap-style:square;mso-width-percent:0;mso-height-percent:0;mso-wrap-distance-left:9pt;mso-wrap-distance-top:0;mso-wrap-distance-right:9pt;mso-wrap-distance-bottom:0;mso-position-horizontal:absolute;mso-position-horizontal-relative:text;mso-position-vertical:absolute;mso-position-vertical-relative:text;mso-width-percent:0;mso-height-percent:0;mso-width-relative:margin;mso-height-relative:margin" o:gfxdata="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" strokecolor="black [3213]"/>
             </w:pict>
           </mc:Fallback>
         </mc:AlternateContent>
-      </w:r>
-      <w:r>
-        <w:rPr>
-          <w:noProof/>
-          <w:szCs w:val="28"/>
-          <w:lang w:eastAsia="ru-RU"/>
-        </w:rPr>
-        <w:drawing>
-          <wp:inline distT="0" distB="0" distL="0" distR="0" wp14:anchorId="2BA886E7" wp14:editId="7B4C12DF">
-            <wp:extent cx="3148021" cy="4064000"/>
-            <wp:effectExtent l="0" t="0" r="0" b="0"/>
-            <wp:docPr id="29" name="Рисунок 29"/>
-            <wp:cNvGraphicFramePr>
-              <a:graphicFrameLocks xmlns:a="http://schemas.openxmlformats.org/drawingml/2006/main" noChangeAspect="1"/>
-            </wp:cNvGraphicFramePr>
-            <a:graphic xmlns:a="http://schemas.openxmlformats.org/drawingml/2006/main">
-              <a:graphicData uri="http://schemas.openxmlformats.org/drawingml/2006/picture">
-                <pic:pic xmlns:pic="http://schemas.openxmlformats.org/drawingml/2006/picture">
-                  <pic:nvPicPr>
-                    <pic:cNvPr id="0" name="Picture 39"/>
-                    <pic:cNvPicPr>
-                      <a:picLocks noChangeAspect="1" noChangeArrowheads="1"/>
-                    </pic:cNvPicPr>
-                  </pic:nvPicPr>
-                  <pic:blipFill>
-                    <a:blip r:embed="rId15">
-                      <a:extLst>
-                        <a:ext uri="{28A0092B-C50C-407E-A947-70E740481C1C}">
-                          <a14:useLocalDpi xmlns:a14="http://schemas.microsoft.com/office/drawing/2010/main" val="0"/>
-                        </a:ext>
-                      </a:extLst>
-                    </a:blip>
-                    <a:srcRect/>
-                    <a:stretch>
-                      <a:fillRect/>
-                    </a:stretch>
-                  </pic:blipFill>
-                  <pic:spPr bwMode="auto">
-                    <a:xfrm>
-                      <a:off x="0" y="0"/>
-                      <a:ext cx="3151534" cy="4068536"/>
-                    </a:xfrm>
-                    <a:prstGeom prst="rect">
-                      <a:avLst/>
-                    </a:prstGeom>
-                    <a:noFill/>
-                    <a:ln>
-                      <a:noFill/>
-                    </a:ln>
-                  </pic:spPr>
-                </pic:pic>
-              </a:graphicData>
-            </a:graphic>
-          </wp:inline>
-        </w:drawing>
-      </w:r>
-      <w:r>
-        <w:rPr>
-          <w:noProof/>
-          <w:szCs w:val="28"/>
-          <w:lang w:eastAsia="ru-RU"/>
-        </w:rPr>
-        <w:drawing>
-          <wp:inline distT="0" distB="0" distL="0" distR="0" wp14:anchorId="307CF5BD" wp14:editId="44EC2FBF">
-            <wp:extent cx="1081104" cy="4057650"/>
-            <wp:effectExtent l="0" t="0" r="5080" b="0"/>
-            <wp:docPr id="33" name="Рисунок 33"/>
-            <wp:cNvGraphicFramePr>
-              <a:graphicFrameLocks xmlns:a="http://schemas.openxmlformats.org/drawingml/2006/main" noChangeAspect="1"/>
-            </wp:cNvGraphicFramePr>
-            <a:graphic xmlns:a="http://schemas.openxmlformats.org/drawingml/2006/main">
-              <a:graphicData uri="http://schemas.openxmlformats.org/drawingml/2006/picture">
-                <pic:pic xmlns:pic="http://schemas.openxmlformats.org/drawingml/2006/picture">
-                  <pic:nvPicPr>
-                    <pic:cNvPr id="0" name="Picture 63"/>
-                    <pic:cNvPicPr>
-                      <a:picLocks noChangeAspect="1" noChangeArrowheads="1"/>
-                    </pic:cNvPicPr>
-                  </pic:nvPicPr>
-                  <pic:blipFill>
-                    <a:blip r:embed="rId16">
-                      <a:extLst>
-                        <a:ext uri="{28A0092B-C50C-407E-A947-70E740481C1C}">
-                          <a14:useLocalDpi xmlns:a14="http://schemas.microsoft.com/office/drawing/2010/main" val="0"/>
-                        </a:ext>
-                      </a:extLst>
-                    </a:blip>
-                    <a:srcRect/>
-                    <a:stretch>
-                      <a:fillRect/>
-                    </a:stretch>
-                  </pic:blipFill>
-                  <pic:spPr bwMode="auto">
-                    <a:xfrm>
-                      <a:off x="0" y="0"/>
-                      <a:ext cx="1081104" cy="4057650"/>
-                    </a:xfrm>
-                    <a:prstGeom prst="rect">
-                      <a:avLst/>
-                    </a:prstGeom>
-                    <a:noFill/>
-                    <a:ln>
-                      <a:noFill/>
-                    </a:ln>
-                  </pic:spPr>
-                </pic:pic>
-              </a:graphicData>
-            </a:graphic>
-          </wp:inline>
-        </w:drawing>
       </w:r>
     </w:p>
     <w:p>
@@ -6831,461 +6714,6 @@
     </w:p>
     <w:p>
       <w:pPr>
-        <w:ind w:left="1985" w:right="395" w:hanging="284"/>
-        <w:rPr>
-          <w:sz w:val="22"/>
-        </w:rPr>
-      </w:pPr>
-      <w:r>
-        <w:rPr>
-          <w:sz w:val="22"/>
-        </w:rPr>
-        <w:t>Примечание:</w:t>
-      </w:r>
-    </w:p>
-    <w:p>
-      <w:pPr>
-        <w:ind w:left="2127" w:right="395" w:hanging="426"/>
-        <w:rPr>
-          <w:sz w:val="22"/>
-        </w:rPr>
-      </w:pPr>
-      <w:r>
-        <w:rPr>
-          <w:sz w:val="22"/>
-        </w:rPr>
-        <w:t>1</w:t>
-      </w:r>
-      <w:r>
-        <w:rPr>
-          <w:sz w:val="22"/>
-        </w:rPr>
-        <w:t> </w:t>
-      </w:r>
-      <w:r>
-        <w:rPr>
-          <w:sz w:val="22"/>
-        </w:rPr>
-        <w:t>–</w:t>
-      </w:r>
-      <w:r>
-        <w:rPr>
-          <w:sz w:val="22"/>
-        </w:rPr>
-        <w:t> </w:t>
-      </w:r>
-      <w:r>
-        <w:rPr>
-          <w:sz w:val="22"/>
-        </w:rPr>
-        <w:t>белый цвет означает наличие подключения к блоку синхронизации (нормальное состояние) / коричневый цвет означает отсутствие подключения к блоку синхронизации (правая часть квадрата);</w:t>
-      </w:r>
-    </w:p>
-    <w:p>
-      <w:pPr>
-        <w:ind w:left="2127" w:right="395" w:hanging="426"/>
-        <w:rPr>
-          <w:sz w:val="22"/>
-        </w:rPr>
-      </w:pPr>
-      <w:r>
-        <w:rPr>
-          <w:sz w:val="22"/>
-        </w:rPr>
-        <w:t>2</w:t>
-      </w:r>
-      <w:r>
-        <w:rPr>
-          <w:sz w:val="22"/>
-        </w:rPr>
-        <w:t> </w:t>
-      </w:r>
-      <w:r>
-        <w:rPr>
-          <w:sz w:val="22"/>
-        </w:rPr>
-        <w:t>–</w:t>
-      </w:r>
-      <w:r>
-        <w:rPr>
-          <w:sz w:val="22"/>
-        </w:rPr>
-        <w:t> </w:t>
-      </w:r>
-      <w:r>
-        <w:rPr>
-          <w:sz w:val="22"/>
-        </w:rPr>
-        <w:t xml:space="preserve">белый цвет означает устойчивую связь с блоком (нормальное состояние) </w:t>
-      </w:r>
-      <w:r>
-        <w:rPr>
-          <w:sz w:val="22"/>
-        </w:rPr>
-        <w:t>/</w:t>
-      </w:r>
-      <w:r>
-        <w:rPr>
-          <w:sz w:val="22"/>
-        </w:rPr>
-        <w:t xml:space="preserve"> </w:t>
-      </w:r>
-      <w:r>
-        <w:rPr>
-          <w:sz w:val="22"/>
-        </w:rPr>
-        <w:t>красный цвет означает ошибку связи с блоком, неисправность линии связи (левая часть квадрата);</w:t>
-      </w:r>
-    </w:p>
-    <w:p>
-      <w:pPr>
-        <w:ind w:left="2127" w:right="395" w:hanging="426"/>
-        <w:rPr>
-          <w:sz w:val="22"/>
-        </w:rPr>
-      </w:pPr>
-      <w:r>
-        <w:rPr>
-          <w:sz w:val="22"/>
-        </w:rPr>
-        <w:t>3</w:t>
-      </w:r>
-      <w:r>
-        <w:rPr>
-          <w:sz w:val="22"/>
-        </w:rPr>
-        <w:t> </w:t>
-      </w:r>
-      <w:r>
-        <w:rPr>
-          <w:sz w:val="22"/>
-        </w:rPr>
-        <w:t>–</w:t>
-      </w:r>
-      <w:r>
-        <w:rPr>
-          <w:sz w:val="22"/>
-        </w:rPr>
-        <w:t> </w:t>
-      </w:r>
-      <w:r>
-        <w:rPr>
-          <w:sz w:val="22"/>
-        </w:rPr>
-        <w:t>левый столбец:</w:t>
-      </w:r>
-    </w:p>
-    <w:p>
-      <w:pPr>
-        <w:ind w:left="2127" w:right="395"/>
-        <w:rPr>
-          <w:sz w:val="22"/>
-        </w:rPr>
-      </w:pPr>
-      <w:r>
-        <w:rPr>
-          <w:sz w:val="22"/>
-        </w:rPr>
-        <w:t>а) коричневый цвет – отсутствует SYN1, SYN2;</w:t>
-      </w:r>
-    </w:p>
-    <w:p>
-      <w:pPr>
-        <w:ind w:left="2127" w:right="395"/>
-        <w:rPr>
-          <w:sz w:val="22"/>
-        </w:rPr>
-      </w:pPr>
-      <w:r>
-        <w:rPr>
-          <w:sz w:val="22"/>
-        </w:rPr>
-        <w:t>б) желтый цвет – отсутствует контроль по каналу А и В;</w:t>
-      </w:r>
-    </w:p>
-    <w:p>
-      <w:pPr>
-        <w:ind w:left="2127" w:right="395"/>
-        <w:rPr>
-          <w:sz w:val="22"/>
-        </w:rPr>
-      </w:pPr>
-      <w:r>
-        <w:rPr>
-          <w:sz w:val="22"/>
-        </w:rPr>
-        <w:t>в) зеленый цвет – осуществляется контроль по каналу и А и В (нормальное состояние).</w:t>
-      </w:r>
-    </w:p>
-    <w:p>
-      <w:pPr>
-        <w:ind w:left="1985" w:right="395" w:hanging="284"/>
-        <w:rPr>
-          <w:color w:val="000000" w:themeColor="text1"/>
-          <w:sz w:val="22"/>
-        </w:rPr>
-      </w:pPr>
-      <w:r>
-        <w:rPr>
-          <w:sz w:val="22"/>
-        </w:rPr>
-        <w:t>4</w:t>
-      </w:r>
-      <w:r>
-        <w:rPr>
-          <w:sz w:val="22"/>
-        </w:rPr>
-        <w:t> </w:t>
-      </w:r>
-      <w:r>
-        <w:rPr>
-          <w:sz w:val="22"/>
-        </w:rPr>
-        <w:t>–</w:t>
-      </w:r>
-      <w:r>
-        <w:rPr>
-          <w:sz w:val="22"/>
-        </w:rPr>
-        <w:t> </w:t>
-      </w:r>
-      <w:r>
-        <w:rPr>
-          <w:sz w:val="22"/>
-        </w:rPr>
-        <w:t>средний столбец:</w:t>
-      </w:r>
-    </w:p>
-    <w:p>
-      <w:pPr>
-        <w:ind w:left="2127" w:right="395"/>
-        <w:rPr>
-          <w:sz w:val="22"/>
-        </w:rPr>
-      </w:pPr>
-      <w:r>
-        <w:rPr>
-          <w:sz w:val="22"/>
-        </w:rPr>
-        <w:t>а) коричневый цвет – отсутствует SYN1, SYN2 по каналу А;</w:t>
-      </w:r>
-    </w:p>
-    <w:p>
-      <w:pPr>
-        <w:ind w:left="2127" w:right="395"/>
-        <w:rPr>
-          <w:sz w:val="22"/>
-        </w:rPr>
-      </w:pPr>
-      <w:r>
-        <w:rPr>
-          <w:sz w:val="22"/>
-        </w:rPr>
-        <w:t>б) желтый цвет – есть SYN</w:t>
-      </w:r>
-      <w:r>
-        <w:rPr>
-          <w:sz w:val="22"/>
-        </w:rPr>
-        <w:t xml:space="preserve">2 </w:t>
-      </w:r>
-      <w:r>
-        <w:rPr>
-          <w:sz w:val="22"/>
-        </w:rPr>
-        <w:t>по каналу А (пассивное состояние);</w:t>
-      </w:r>
-    </w:p>
-    <w:p>
-      <w:pPr>
-        <w:ind w:left="2127" w:right="395"/>
-        <w:rPr>
-          <w:sz w:val="22"/>
-        </w:rPr>
-      </w:pPr>
-      <w:r>
-        <w:rPr>
-          <w:sz w:val="22"/>
-        </w:rPr>
-        <w:t>в) зеленый цвет – есть SYN</w:t>
-      </w:r>
-      <w:r>
-        <w:rPr>
-          <w:sz w:val="22"/>
-        </w:rPr>
-        <w:t>1</w:t>
-      </w:r>
-      <w:r>
-        <w:rPr>
-          <w:sz w:val="22"/>
-        </w:rPr>
-        <w:t xml:space="preserve"> по каналу А (активное состояние).</w:t>
-      </w:r>
-    </w:p>
-    <w:p>
-      <w:pPr>
-        <w:ind w:left="1985" w:right="395" w:hanging="284"/>
-        <w:rPr>
-          <w:color w:val="000000" w:themeColor="text1"/>
-          <w:sz w:val="22"/>
-        </w:rPr>
-      </w:pPr>
-      <w:r>
-        <w:rPr>
-          <w:color w:val="000000" w:themeColor="text1"/>
-          <w:sz w:val="22"/>
-        </w:rPr>
-        <w:t>5</w:t>
-      </w:r>
-      <w:r>
-        <w:rPr>
-          <w:color w:val="000000" w:themeColor="text1"/>
-          <w:sz w:val="22"/>
-        </w:rPr>
-        <w:t> </w:t>
-      </w:r>
-      <w:r>
-        <w:rPr>
-          <w:color w:val="000000" w:themeColor="text1"/>
-          <w:sz w:val="22"/>
-        </w:rPr>
-        <w:t>–</w:t>
-      </w:r>
-      <w:r>
-        <w:rPr>
-          <w:color w:val="000000" w:themeColor="text1"/>
-          <w:sz w:val="22"/>
-        </w:rPr>
-        <w:t> </w:t>
-      </w:r>
-      <w:r>
-        <w:rPr>
-          <w:color w:val="000000" w:themeColor="text1"/>
-          <w:sz w:val="22"/>
-        </w:rPr>
-        <w:t>правый столбец:</w:t>
-      </w:r>
-    </w:p>
-    <w:p>
-      <w:pPr>
-        <w:ind w:left="2127" w:right="395"/>
-        <w:rPr>
-          <w:sz w:val="22"/>
-        </w:rPr>
-      </w:pPr>
-      <w:r>
-        <w:rPr>
-          <w:sz w:val="22"/>
-        </w:rPr>
-        <w:t>а) коричневый цвет – отсутствует SYN1, SYN2 по каналу В;</w:t>
-      </w:r>
-    </w:p>
-    <w:p>
-      <w:pPr>
-        <w:ind w:left="2127" w:right="395"/>
-        <w:rPr>
-          <w:sz w:val="22"/>
-        </w:rPr>
-      </w:pPr>
-      <w:r>
-        <w:rPr>
-          <w:sz w:val="22"/>
-        </w:rPr>
-        <w:t>б) желтый цвет – есть SYN</w:t>
-      </w:r>
-      <w:r>
-        <w:rPr>
-          <w:sz w:val="22"/>
-        </w:rPr>
-        <w:t>2</w:t>
-      </w:r>
-      <w:r>
-        <w:rPr>
-          <w:sz w:val="22"/>
-        </w:rPr>
-        <w:t xml:space="preserve"> по каналу В (пассивное состояние);</w:t>
-      </w:r>
-    </w:p>
-    <w:p>
-      <w:pPr>
-        <w:ind w:left="2127" w:right="395"/>
-        <w:rPr>
-          <w:sz w:val="22"/>
-        </w:rPr>
-      </w:pPr>
-      <w:r>
-        <w:rPr>
-          <w:sz w:val="22"/>
-        </w:rPr>
-        <w:t>в) зеленый цвет – есть SYN</w:t>
-      </w:r>
-      <w:r>
-        <w:rPr>
-          <w:sz w:val="22"/>
-        </w:rPr>
-        <w:t>1</w:t>
-      </w:r>
-      <w:r>
-        <w:rPr>
-          <w:sz w:val="22"/>
-        </w:rPr>
-        <w:t xml:space="preserve"> по каналу В (активное состояние).</w:t>
-      </w:r>
-    </w:p>
-    <w:p>
-      <w:pPr>
-        <w:spacing w:before="120" w:after="120" w:line="360" w:lineRule="auto"/>
-        <w:jc w:val="center"/>
-        <w:rPr>
-          <w:sz w:val="24"/>
-          <w:szCs w:val="28"/>
-        </w:rPr>
-      </w:pPr>
-      <w:r>
-        <w:rPr>
-          <w:sz w:val="24"/>
-          <w:szCs w:val="28"/>
-        </w:rPr>
-        <w:t xml:space="preserve">Рисунок </w:t>
-      </w:r>
-      <w:r>
-        <w:rPr>
-          <w:sz w:val="24"/>
-          <w:szCs w:val="28"/>
-        </w:rPr>
-        <w:t>3</w:t>
-      </w:r>
-      <w:r>
-        <w:rPr>
-          <w:sz w:val="24"/>
-          <w:szCs w:val="28"/>
-        </w:rPr>
-        <w:t xml:space="preserve"> – </w:t>
-      </w:r>
-      <w:r>
-        <w:rPr>
-          <w:sz w:val="24"/>
-          <w:szCs w:val="28"/>
-        </w:rPr>
-        <w:t>Поконтактная индикация блоков ТС16Б</w:t>
-      </w:r>
-    </w:p>
-    <w:p>
-      <w:pPr>
-        <w:jc w:val="left"/>
-        <w:rPr>
-          <w:szCs w:val="28"/>
-        </w:rPr>
-      </w:pPr>
-      <w:r>
-        <w:rPr>
-          <w:szCs w:val="28"/>
-        </w:rPr>
-        <w:br w:type="page"/>
-      </w:r>
-    </w:p>
-    <w:p>
-      <w:pPr>
         <w:ind w:left="1134" w:right="395" w:firstLine="567"/>
         <w:rPr>
           <w:szCs w:val="28"/>
@@ -7295,7 +6723,6 @@
         <w:rPr>
           <w:szCs w:val="28"/>
         </w:rPr>
-        <w:lastRenderedPageBreak/>
         <w:t>3</w:t>
       </w:r>
       <w:r>
@@ -7536,7 +6963,7 @@
           </mc:Choice>
           <mc:Fallback>
             <w:pict>
-              <v:shape w14:anchorId="6E3290C5" id="Прямая со стрелкой 59" o:spid="_x0000_s1026" type="#_x0000_t32" style="position:absolute;margin-left:283.6pt;margin-top:215.35pt;width:13.8pt;height:44.8pt;z-index:251691008;visibility:visible;mso-wrap-style:square;mso-width-percent:0;mso-height-percent:0;mso-wrap-distance-left:9pt;mso-wrap-distance-top:0;mso-wrap-distance-right:9pt;mso-wrap-distance-bottom:0;mso-position-horizontal:absolute;mso-position-horizontal-relative:text;mso-position-vertical:absolute;mso-position-vertical-relative:text;mso-width-percent:0;mso-height-percent:0;mso-width-relative:margin;mso-height-relative:margin" o:gfxdata="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" strokecolor="black [3213]">
+              <v:shape w14:anchorId="790E3E06" id="Прямая со стрелкой 59" o:spid="_x0000_s1026" type="#_x0000_t32" style="position:absolute;margin-left:283.6pt;margin-top:215.35pt;width:13.8pt;height:44.8pt;z-index:251691008;visibility:visible;mso-wrap-style:square;mso-width-percent:0;mso-height-percent:0;mso-wrap-distance-left:9pt;mso-wrap-distance-top:0;mso-wrap-distance-right:9pt;mso-wrap-distance-bottom:0;mso-position-horizontal:absolute;mso-position-horizontal-relative:text;mso-position-vertical:absolute;mso-position-vertical-relative:text;mso-width-percent:0;mso-height-percent:0;mso-width-relative:margin;mso-height-relative:margin" o:gfxdata="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" strokecolor="black [3213]">
                 <v:stroke endarrow="classic"/>
               </v:shape>
             </w:pict>
@@ -7612,7 +7039,7 @@
           </mc:Choice>
           <mc:Fallback>
             <w:pict>
-              <v:shape w14:anchorId="014FF759" id="Прямая со стрелкой 60" o:spid="_x0000_s1026" type="#_x0000_t32" style="position:absolute;margin-left:263.3pt;margin-top:215.35pt;width:16.25pt;height:44.8pt;z-index:251689984;visibility:visible;mso-wrap-style:square;mso-width-percent:0;mso-height-percent:0;mso-wrap-distance-left:9pt;mso-wrap-distance-top:0;mso-wrap-distance-right:9pt;mso-wrap-distance-bottom:0;mso-position-horizontal:absolute;mso-position-horizontal-relative:text;mso-position-vertical:absolute;mso-position-vertical-relative:text;mso-width-percent:0;mso-height-percent:0;mso-width-relative:margin;mso-height-relative:margin" o:gfxdata="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" strokecolor="black [3213]">
+              <v:shape w14:anchorId="4D0FB42F" id="Прямая со стрелкой 60" o:spid="_x0000_s1026" type="#_x0000_t32" style="position:absolute;margin-left:263.3pt;margin-top:215.35pt;width:16.25pt;height:44.8pt;z-index:251689984;visibility:visible;mso-wrap-style:square;mso-width-percent:0;mso-height-percent:0;mso-wrap-distance-left:9pt;mso-wrap-distance-top:0;mso-wrap-distance-right:9pt;mso-wrap-distance-bottom:0;mso-position-horizontal:absolute;mso-position-horizontal-relative:text;mso-position-vertical:absolute;mso-position-vertical-relative:text;mso-width-percent:0;mso-height-percent:0;mso-width-relative:margin;mso-height-relative:margin" o:gfxdata="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" strokecolor="black [3213]">
                 <v:stroke endarrow="classic"/>
               </v:shape>
             </w:pict>
@@ -7688,7 +7115,7 @@
           </mc:Choice>
           <mc:Fallback>
             <w:pict>
-              <v:shape w14:anchorId="464B94D2" id="Прямая со стрелкой 58" o:spid="_x0000_s1026" type="#_x0000_t32" style="position:absolute;margin-left:241.6pt;margin-top:215.35pt;width:16.45pt;height:44.8pt;z-index:251693056;visibility:visible;mso-wrap-style:square;mso-width-percent:0;mso-height-percent:0;mso-wrap-distance-left:9pt;mso-wrap-distance-top:0;mso-wrap-distance-right:9pt;mso-wrap-distance-bottom:0;mso-position-horizontal:absolute;mso-position-horizontal-relative:text;mso-position-vertical:absolute;mso-position-vertical-relative:text;mso-width-percent:0;mso-height-percent:0;mso-width-relative:margin;mso-height-relative:margin" o:gfxdata="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" strokecolor="black [3213]">
+              <v:shape w14:anchorId="5E0F9577" id="Прямая со стрелкой 58" o:spid="_x0000_s1026" type="#_x0000_t32" style="position:absolute;margin-left:241.6pt;margin-top:215.35pt;width:16.45pt;height:44.8pt;z-index:251693056;visibility:visible;mso-wrap-style:square;mso-width-percent:0;mso-height-percent:0;mso-wrap-distance-left:9pt;mso-wrap-distance-top:0;mso-wrap-distance-right:9pt;mso-wrap-distance-bottom:0;mso-position-horizontal:absolute;mso-position-horizontal-relative:text;mso-position-vertical:absolute;mso-position-vertical-relative:text;mso-width-percent:0;mso-height-percent:0;mso-width-relative:margin;mso-height-relative:margin" o:gfxdata="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" strokecolor="black [3213]">
                 <v:stroke endarrow="classic"/>
               </v:shape>
             </w:pict>
@@ -7764,7 +7191,7 @@
           </mc:Choice>
           <mc:Fallback>
             <w:pict>
-              <v:shape w14:anchorId="40823FF4" id="Прямая со стрелкой 61" o:spid="_x0000_s1026" type="#_x0000_t32" style="position:absolute;margin-left:400pt;margin-top:40.1pt;width:39.3pt;height:35.45pt;z-index:251683840;visibility:visible;mso-wrap-style:square;mso-width-percent:0;mso-height-percent:0;mso-wrap-distance-left:9pt;mso-wrap-distance-top:0;mso-wrap-distance-right:9pt;mso-wrap-distance-bottom:0;mso-position-horizontal:absolute;mso-position-horizontal-relative:text;mso-position-vertical:absolute;mso-position-vertical-relative:text;mso-width-percent:0;mso-height-percent:0;mso-width-relative:margin;mso-height-relative:margin" o:gfxdata="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" strokecolor="black [3213]"/>
+              <v:shape w14:anchorId="18F7AF18" id="Прямая со стрелкой 61" o:spid="_x0000_s1026" type="#_x0000_t32" style="position:absolute;margin-left:400pt;margin-top:40.1pt;width:39.3pt;height:35.45pt;z-index:251683840;visibility:visible;mso-wrap-style:square;mso-width-percent:0;mso-height-percent:0;mso-wrap-distance-left:9pt;mso-wrap-distance-top:0;mso-wrap-distance-right:9pt;mso-wrap-distance-bottom:0;mso-position-horizontal:absolute;mso-position-horizontal-relative:text;mso-position-vertical:absolute;mso-position-vertical-relative:text;mso-width-percent:0;mso-height-percent:0;mso-width-relative:margin;mso-height-relative:margin" o:gfxdata="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" strokecolor="black [3213]"/>
             </w:pict>
           </mc:Fallback>
         </mc:AlternateContent>
@@ -7838,7 +7265,7 @@
           </mc:Choice>
           <mc:Fallback>
             <w:pict>
-              <v:shape w14:anchorId="18D9B76F" id="Прямая со стрелкой 62" o:spid="_x0000_s1026" type="#_x0000_t32" style="position:absolute;margin-left:372.65pt;margin-top:40.2pt;width:70.35pt;height:37.45pt;z-index:251684864;visibility:visible;mso-wrap-style:square;mso-width-percent:0;mso-height-percent:0;mso-wrap-distance-left:9pt;mso-wrap-distance-top:0;mso-wrap-distance-right:9pt;mso-wrap-distance-bottom:0;mso-position-horizontal:absolute;mso-position-horizontal-relative:text;mso-position-vertical:absolute;mso-position-vertical-relative:text;mso-width-percent:0;mso-height-percent:0;mso-width-relative:margin;mso-height-relative:margin" o:gfxdata="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" strokecolor="black [3213]">
+              <v:shape w14:anchorId="7914BC3C" id="Прямая со стрелкой 62" o:spid="_x0000_s1026" type="#_x0000_t32" style="position:absolute;margin-left:372.65pt;margin-top:40.2pt;width:70.35pt;height:37.45pt;z-index:251684864;visibility:visible;mso-wrap-style:square;mso-width-percent:0;mso-height-percent:0;mso-wrap-distance-left:9pt;mso-wrap-distance-top:0;mso-wrap-distance-right:9pt;mso-wrap-distance-bottom:0;mso-position-horizontal:absolute;mso-position-horizontal-relative:text;mso-position-vertical:absolute;mso-position-vertical-relative:text;mso-width-percent:0;mso-height-percent:0;mso-width-relative:margin;mso-height-relative:margin" o:gfxdata="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" strokecolor="black [3213]">
                 <v:stroke endarrow="classic"/>
               </v:shape>
             </w:pict>
@@ -7869,7 +7296,7 @@
                     </pic:cNvPicPr>
                   </pic:nvPicPr>
                   <pic:blipFill>
-                    <a:blip r:embed="rId17">
+                    <a:blip r:embed="rId15">
                       <a:extLst>
                         <a:ext uri="{28A0092B-C50C-407E-A947-70E740481C1C}">
                           <a14:useLocalDpi xmlns:a14="http://schemas.microsoft.com/office/drawing/2010/main" val="0"/>
@@ -8992,9 +8419,108 @@
             <w:r>
               <w:object w:dxaOrig="1140" w:dyaOrig="675">
                 <v:shape id="_x0000_i1029" type="#_x0000_t75" style="width:57.05pt;height:33.95pt" o:ole="">
+                  <v:imagedata r:id="rId16" o:title=""/>
+                </v:shape>
+                <o:OLEObject Type="Embed" ProgID="PBrush" ShapeID="_x0000_i1029" DrawAspect="Content" ObjectID="_1709468626" r:id="rId17"/>
+              </w:object>
+            </w:r>
+          </w:p>
+        </w:tc>
+        <w:tc>
+          <w:tcPr>
+            <w:tcW w:w="1417" w:type="dxa"/>
+          </w:tcPr>
+          <w:p>
+            <w:pPr>
+              <w:jc w:val="center"/>
+              <w:rPr>
+                <w:szCs w:val="28"/>
+              </w:rPr>
+            </w:pPr>
+          </w:p>
+        </w:tc>
+        <w:tc>
+          <w:tcPr>
+            <w:tcW w:w="1985" w:type="dxa"/>
+          </w:tcPr>
+          <w:p>
+            <w:pPr>
+              <w:jc w:val="center"/>
+              <w:rPr>
+                <w:szCs w:val="28"/>
+              </w:rPr>
+            </w:pPr>
+          </w:p>
+        </w:tc>
+      </w:tr>
+      <w:tr>
+        <w:tc>
+          <w:tcPr>
+            <w:tcW w:w="3827" w:type="dxa"/>
+            <w:noWrap/>
+          </w:tcPr>
+          <w:p>
+            <w:pPr>
+              <w:rPr>
+                <w:sz w:val="24"/>
+                <w:szCs w:val="28"/>
+              </w:rPr>
+            </w:pPr>
+            <w:r>
+              <w:rPr>
+                <w:sz w:val="24"/>
+                <w:szCs w:val="28"/>
+              </w:rPr>
+              <w:t xml:space="preserve">Пассивное, синхронизированное с активным, состояние </w:t>
+            </w:r>
+            <w:r>
+              <w:rPr>
+                <w:sz w:val="24"/>
+                <w:szCs w:val="28"/>
+              </w:rPr>
+              <w:t>ПО «Ядр</w:t>
+            </w:r>
+            <w:r>
+              <w:rPr>
+                <w:sz w:val="24"/>
+                <w:szCs w:val="28"/>
+              </w:rPr>
+              <w:t>о</w:t>
+            </w:r>
+            <w:r>
+              <w:rPr>
+                <w:sz w:val="24"/>
+                <w:szCs w:val="28"/>
+              </w:rPr>
+              <w:t>»</w:t>
+            </w:r>
+            <w:r>
+              <w:rPr>
+                <w:sz w:val="24"/>
+                <w:szCs w:val="28"/>
+              </w:rPr>
+              <w:t xml:space="preserve"> индицируется желтым цветом</w:t>
+            </w:r>
+          </w:p>
+        </w:tc>
+        <w:tc>
+          <w:tcPr>
+            <w:tcW w:w="2552" w:type="dxa"/>
+            <w:vAlign w:val="center"/>
+          </w:tcPr>
+          <w:p>
+            <w:pPr>
+              <w:jc w:val="center"/>
+              <w:rPr>
+                <w:szCs w:val="28"/>
+              </w:rPr>
+            </w:pPr>
+            <w:r>
+              <w:object w:dxaOrig="1140" w:dyaOrig="675">
+                <v:shape id="_x0000_i1030" type="#_x0000_t75" style="width:57.05pt;height:33.95pt" o:ole="">
                   <v:imagedata r:id="rId18" o:title=""/>
                 </v:shape>
-                <o:OLEObject Type="Embed" ProgID="PBrush" ShapeID="_x0000_i1029" DrawAspect="Content" ObjectID="_1709465784" r:id="rId19"/>
+                <o:OLEObject Type="Embed" ProgID="PBrush" ShapeID="_x0000_i1030" DrawAspect="Content" ObjectID="_1709468627" r:id="rId19"/>
               </w:object>
             </w:r>
           </w:p>
@@ -9044,7 +8570,7 @@
                 <w:sz w:val="24"/>
                 <w:szCs w:val="28"/>
               </w:rPr>
-              <w:t xml:space="preserve">Пассивное, синхронизированное с активным, состояние </w:t>
+              <w:t xml:space="preserve">Состояние зафиксированного программного сбоя в </w:t>
             </w:r>
             <w:r>
               <w:rPr>
@@ -9072,7 +8598,7 @@
                 <w:sz w:val="24"/>
                 <w:szCs w:val="28"/>
               </w:rPr>
-              <w:t xml:space="preserve"> индицируется желтым цветом</w:t>
+              <w:t xml:space="preserve"> индицируется красным цветом</w:t>
             </w:r>
           </w:p>
         </w:tc>
@@ -9089,110 +8615,11 @@
               </w:rPr>
             </w:pPr>
             <w:r>
-              <w:object w:dxaOrig="1140" w:dyaOrig="675">
-                <v:shape id="_x0000_i1030" type="#_x0000_t75" style="width:57.05pt;height:33.95pt" o:ole="">
+              <w:object w:dxaOrig="1125" w:dyaOrig="675">
+                <v:shape id="_x0000_i1031" type="#_x0000_t75" style="width:56.4pt;height:33.95pt" o:ole="">
                   <v:imagedata r:id="rId20" o:title=""/>
                 </v:shape>
-                <o:OLEObject Type="Embed" ProgID="PBrush" ShapeID="_x0000_i1030" DrawAspect="Content" ObjectID="_1709465785" r:id="rId21"/>
-              </w:object>
-            </w:r>
-          </w:p>
-        </w:tc>
-        <w:tc>
-          <w:tcPr>
-            <w:tcW w:w="1417" w:type="dxa"/>
-          </w:tcPr>
-          <w:p>
-            <w:pPr>
-              <w:jc w:val="center"/>
-              <w:rPr>
-                <w:szCs w:val="28"/>
-              </w:rPr>
-            </w:pPr>
-          </w:p>
-        </w:tc>
-        <w:tc>
-          <w:tcPr>
-            <w:tcW w:w="1985" w:type="dxa"/>
-          </w:tcPr>
-          <w:p>
-            <w:pPr>
-              <w:jc w:val="center"/>
-              <w:rPr>
-                <w:szCs w:val="28"/>
-              </w:rPr>
-            </w:pPr>
-          </w:p>
-        </w:tc>
-      </w:tr>
-      <w:tr>
-        <w:tc>
-          <w:tcPr>
-            <w:tcW w:w="3827" w:type="dxa"/>
-            <w:noWrap/>
-          </w:tcPr>
-          <w:p>
-            <w:pPr>
-              <w:rPr>
-                <w:sz w:val="24"/>
-                <w:szCs w:val="28"/>
-              </w:rPr>
-            </w:pPr>
-            <w:r>
-              <w:rPr>
-                <w:sz w:val="24"/>
-                <w:szCs w:val="28"/>
-              </w:rPr>
-              <w:t xml:space="preserve">Состояние зафиксированного программного сбоя в </w:t>
-            </w:r>
-            <w:r>
-              <w:rPr>
-                <w:sz w:val="24"/>
-                <w:szCs w:val="28"/>
-              </w:rPr>
-              <w:t>ПО «Ядр</w:t>
-            </w:r>
-            <w:r>
-              <w:rPr>
-                <w:sz w:val="24"/>
-                <w:szCs w:val="28"/>
-              </w:rPr>
-              <w:t>о</w:t>
-            </w:r>
-            <w:r>
-              <w:rPr>
-                <w:sz w:val="24"/>
-                <w:szCs w:val="28"/>
-              </w:rPr>
-              <w:t>»</w:t>
-            </w:r>
-            <w:r>
-              <w:rPr>
-                <w:sz w:val="24"/>
-                <w:szCs w:val="28"/>
-              </w:rPr>
-              <w:t xml:space="preserve"> индицируется красным цветом</w:t>
-            </w:r>
-          </w:p>
-        </w:tc>
-        <w:tc>
-          <w:tcPr>
-            <w:tcW w:w="2552" w:type="dxa"/>
-            <w:vAlign w:val="center"/>
-          </w:tcPr>
-          <w:p>
-            <w:pPr>
-              <w:jc w:val="center"/>
-              <w:rPr>
-                <w:szCs w:val="28"/>
-              </w:rPr>
-            </w:pPr>
-            <w:r>
-              <w:object w:dxaOrig="1125" w:dyaOrig="675">
-                <v:shape id="_x0000_i1031" type="#_x0000_t75" style="width:56.4pt;height:33.95pt" o:ole="">
-                  <v:imagedata r:id="rId22" o:title=""/>
-                </v:shape>
-                <o:OLEObject Type="Embed" ProgID="PBrush" ShapeID="_x0000_i1031" DrawAspect="Content" ObjectID="_1709465786" r:id="rId23"/>
+                <o:OLEObject Type="Embed" ProgID="PBrush" ShapeID="_x0000_i1031" DrawAspect="Content" ObjectID="_1709468628" r:id="rId21"/>
               </w:object>
             </w:r>
           </w:p>
@@ -9303,51 +8730,51 @@
             <w:r>
               <w:object w:dxaOrig="1125" w:dyaOrig="690">
                 <v:shape id="_x0000_i1032" type="#_x0000_t75" style="width:56.4pt;height:34.65pt" o:ole="">
+                  <v:imagedata r:id="rId22" o:title=""/>
+                </v:shape>
+                <o:OLEObject Type="Embed" ProgID="PBrush" ShapeID="_x0000_i1032" DrawAspect="Content" ObjectID="_1709468629" r:id="rId23"/>
+              </w:object>
+            </w:r>
+          </w:p>
+        </w:tc>
+        <w:tc>
+          <w:tcPr>
+            <w:tcW w:w="1417" w:type="dxa"/>
+            <w:vAlign w:val="center"/>
+          </w:tcPr>
+          <w:p>
+            <w:pPr>
+              <w:jc w:val="center"/>
+              <w:rPr>
+                <w:szCs w:val="28"/>
+              </w:rPr>
+            </w:pPr>
+            <w:r>
+              <w:rPr>
+                <w:szCs w:val="28"/>
+              </w:rPr>
+              <w:t>0,6 Гц</w:t>
+            </w:r>
+          </w:p>
+        </w:tc>
+        <w:tc>
+          <w:tcPr>
+            <w:tcW w:w="1985" w:type="dxa"/>
+            <w:vAlign w:val="center"/>
+          </w:tcPr>
+          <w:p>
+            <w:pPr>
+              <w:jc w:val="center"/>
+              <w:rPr>
+                <w:szCs w:val="28"/>
+              </w:rPr>
+            </w:pPr>
+            <w:r>
+              <w:object w:dxaOrig="930" w:dyaOrig="675">
+                <v:shape id="_x0000_i1033" type="#_x0000_t75" style="width:47.55pt;height:33.95pt" o:ole="">
                   <v:imagedata r:id="rId24" o:title=""/>
                 </v:shape>
-                <o:OLEObject Type="Embed" ProgID="PBrush" ShapeID="_x0000_i1032" DrawAspect="Content" ObjectID="_1709465787" r:id="rId25"/>
-              </w:object>
-            </w:r>
-          </w:p>
-        </w:tc>
-        <w:tc>
-          <w:tcPr>
-            <w:tcW w:w="1417" w:type="dxa"/>
-            <w:vAlign w:val="center"/>
-          </w:tcPr>
-          <w:p>
-            <w:pPr>
-              <w:jc w:val="center"/>
-              <w:rPr>
-                <w:szCs w:val="28"/>
-              </w:rPr>
-            </w:pPr>
-            <w:r>
-              <w:rPr>
-                <w:szCs w:val="28"/>
-              </w:rPr>
-              <w:t>0,6 Гц</w:t>
-            </w:r>
-          </w:p>
-        </w:tc>
-        <w:tc>
-          <w:tcPr>
-            <w:tcW w:w="1985" w:type="dxa"/>
-            <w:vAlign w:val="center"/>
-          </w:tcPr>
-          <w:p>
-            <w:pPr>
-              <w:jc w:val="center"/>
-              <w:rPr>
-                <w:szCs w:val="28"/>
-              </w:rPr>
-            </w:pPr>
-            <w:r>
-              <w:object w:dxaOrig="930" w:dyaOrig="675">
-                <v:shape id="_x0000_i1033" type="#_x0000_t75" style="width:47.55pt;height:33.95pt" o:ole="">
-                  <v:imagedata r:id="rId26" o:title=""/>
-                </v:shape>
-                <o:OLEObject Type="Embed" ProgID="PBrush" ShapeID="_x0000_i1033" DrawAspect="Content" ObjectID="_1709465788" r:id="rId27"/>
+                <o:OLEObject Type="Embed" ProgID="PBrush" ShapeID="_x0000_i1033" DrawAspect="Content" ObjectID="_1709468630" r:id="rId25"/>
               </w:object>
             </w:r>
           </w:p>
@@ -9507,9 +8934,9 @@
             <w:r>
               <w:object w:dxaOrig="4320" w:dyaOrig="3696">
                 <v:shape id="_x0000_i1034" type="#_x0000_t75" style="width:430.65pt;height:287.3pt" o:ole="">
-                  <v:imagedata r:id="rId28" o:title=""/>
+                  <v:imagedata r:id="rId26" o:title=""/>
                 </v:shape>
-                <o:OLEObject Type="Embed" ProgID="PBrush" ShapeID="_x0000_i1034" DrawAspect="Content" ObjectID="_1709465789" r:id="rId29"/>
+                <o:OLEObject Type="Embed" ProgID="PBrush" ShapeID="_x0000_i1034" DrawAspect="Content" ObjectID="_1709468631" r:id="rId27"/>
               </w:object>
             </w:r>
           </w:p>
@@ -13564,7 +12991,7 @@
                     </pic:cNvPicPr>
                   </pic:nvPicPr>
                   <pic:blipFill>
-                    <a:blip r:embed="rId30">
+                    <a:blip r:embed="rId28">
                       <a:extLst>
                         <a:ext uri="{28A0092B-C50C-407E-A947-70E740481C1C}">
                           <a14:useLocalDpi xmlns:a14="http://schemas.microsoft.com/office/drawing/2010/main" val="0"/>
@@ -13717,7 +13144,7 @@
                     </pic:cNvPicPr>
                   </pic:nvPicPr>
                   <pic:blipFill>
-                    <a:blip r:embed="rId31">
+                    <a:blip r:embed="rId29">
                       <a:extLst>
                         <a:ext uri="{28A0092B-C50C-407E-A947-70E740481C1C}">
                           <a14:useLocalDpi xmlns:a14="http://schemas.microsoft.com/office/drawing/2010/main" val="0"/>
@@ -13817,7 +13244,7 @@
                     </pic:cNvPicPr>
                   </pic:nvPicPr>
                   <pic:blipFill>
-                    <a:blip r:embed="rId32">
+                    <a:blip r:embed="rId30">
                       <a:extLst>
                         <a:ext uri="{28A0092B-C50C-407E-A947-70E740481C1C}">
                           <a14:useLocalDpi xmlns:a14="http://schemas.microsoft.com/office/drawing/2010/main" val="0"/>
@@ -13914,7 +13341,7 @@
                     </pic:cNvPicPr>
                   </pic:nvPicPr>
                   <pic:blipFill>
-                    <a:blip r:embed="rId33">
+                    <a:blip r:embed="rId31">
                       <a:extLst>
                         <a:ext uri="{28A0092B-C50C-407E-A947-70E740481C1C}">
                           <a14:useLocalDpi xmlns:a14="http://schemas.microsoft.com/office/drawing/2010/main" val="0"/>
@@ -14257,7 +13684,7 @@
                     </pic:cNvPicPr>
                   </pic:nvPicPr>
                   <pic:blipFill>
-                    <a:blip r:embed="rId34">
+                    <a:blip r:embed="rId32">
                       <a:extLst>
                         <a:ext uri="{28A0092B-C50C-407E-A947-70E740481C1C}">
                           <a14:useLocalDpi xmlns:a14="http://schemas.microsoft.com/office/drawing/2010/main" val="0"/>
@@ -28338,8 +27765,8 @@
       </w:pPr>
     </w:p>
     <w:sectPr>
-      <w:headerReference w:type="default" r:id="rId35"/>
-      <w:footerReference w:type="default" r:id="rId36"/>
+      <w:headerReference w:type="default" r:id="rId33"/>
+      <w:footerReference w:type="default" r:id="rId34"/>
       <w:pgSz w:w="11906" w:h="16838"/>
       <w:pgMar w:top="709" w:right="284" w:bottom="1418" w:left="737" w:header="426" w:footer="709" w:gutter="0"/>
       <w:cols w:space="708"/>
@@ -28472,7 +27899,7 @@
                               <w:sz w:val="20"/>
                               <w:szCs w:val="20"/>
                             </w:rPr>
-                            <w:t>25</w:t>
+                            <w:t>24</w:t>
                           </w:r>
                           <w:r>
                             <w:rPr>
@@ -28546,7 +27973,7 @@
                         <w:sz w:val="20"/>
                         <w:szCs w:val="20"/>
                       </w:rPr>
-                      <w:t>25</w:t>
+                      <w:t>24</w:t>
                     </w:r>
                     <w:r>
                       <w:rPr>
@@ -31419,7 +30846,7 @@
                               <w:sz w:val="24"/>
                               <w:szCs w:val="24"/>
                             </w:rPr>
-                            <w:t>4</w:t>
+                            <w:t>6</w:t>
                           </w:r>
                           <w:r>
                             <w:rPr>
@@ -31494,7 +30921,7 @@
                         <w:sz w:val="24"/>
                         <w:szCs w:val="24"/>
                       </w:rPr>
-                      <w:t>4</w:t>
+                      <w:t>6</w:t>
                     </w:r>
                     <w:r>
                       <w:rPr>
@@ -32104,7 +31531,7 @@
         <v:shape id="_x0000_s2051" type="#_x0000_t75" style="position:absolute;left:0;text-align:left;margin-left:0;margin-top:0;width:542.85pt;height:806.05pt;z-index:-251656704;mso-position-horizontal:absolute;mso-position-horizontal-relative:text;mso-position-vertical:absolute;mso-position-vertical-relative:text">
           <v:imagedata r:id="rId1" o:title=""/>
         </v:shape>
-        <o:OLEObject Type="Embed" ProgID="Visio.Drawing.11" ShapeID="_x0000_s2051" DrawAspect="Content" ObjectID="_1709465790" r:id="rId2"/>
+        <o:OLEObject Type="Embed" ProgID="Visio.Drawing.11" ShapeID="_x0000_s2051" DrawAspect="Content" ObjectID="_1709468632" r:id="rId2"/>
       </w:object>
     </w:r>
   </w:p>
@@ -32399,7 +31826,7 @@
         <v:shape id="_x0000_s2053" type="#_x0000_t75" style="position:absolute;left:0;text-align:left;margin-left:0;margin-top:-.85pt;width:543.75pt;height:804.75pt;z-index:-251658240;mso-position-horizontal:absolute;mso-position-horizontal-relative:text;mso-position-vertical:absolute;mso-position-vertical-relative:text">
           <v:imagedata r:id="rId2" o:title=""/>
         </v:shape>
-        <o:OLEObject Type="Embed" ProgID="Visio.Drawing.11" ShapeID="_x0000_s2053" DrawAspect="Content" ObjectID="_1709465791" r:id="rId3"/>
+        <o:OLEObject Type="Embed" ProgID="Visio.Drawing.11" ShapeID="_x0000_s2053" DrawAspect="Content" ObjectID="_1709468633" r:id="rId3"/>
       </w:object>
     </w:r>
   </w:p>
@@ -32443,7 +31870,7 @@
         <v:shape id="_x0000_s2055" type="#_x0000_t75" style="position:absolute;left:0;text-align:left;margin-left:0;margin-top:0;width:548.25pt;height:809.25pt;z-index:-251654656;mso-position-horizontal:absolute;mso-position-horizontal-relative:text;mso-position-vertical:absolute;mso-position-vertical-relative:text">
           <v:imagedata r:id="rId1" o:title=""/>
         </v:shape>
-        <o:OLEObject Type="Embed" ProgID="Visio.Drawing.11" ShapeID="_x0000_s2055" DrawAspect="Content" ObjectID="_1709465792" r:id="rId2"/>
+        <o:OLEObject Type="Embed" ProgID="Visio.Drawing.11" ShapeID="_x0000_s2055" DrawAspect="Content" ObjectID="_1709468634" r:id="rId2"/>
       </w:object>
     </w:r>
   </w:p>
@@ -35526,7 +34953,7 @@
 </file>
 
 <file path=customXml/itemProps1.xml><?xml version="1.0" encoding="utf-8"?>
-<ds:datastoreItem xmlns:ds="http://schemas.openxmlformats.org/officeDocument/2006/customXml" ds:itemID="{41867551-E0F9-421D-BF67-7207C68A3F1A}">
+<ds:datastoreItem xmlns:ds="http://schemas.openxmlformats.org/officeDocument/2006/customXml" ds:itemID="{77B43859-64AB-43AB-BEC7-160D1B54713E}">
   <ds:schemaRefs>
     <ds:schemaRef ds:uri="http://schemas.openxmlformats.org/officeDocument/2006/bibliography"/>
   </ds:schemaRefs>

</xml_diff>